<commit_message>
docs: rellenar requisitos individuales suplementarios (#47)
</commit_message>
<xml_diff>
--- a/reports/Student #2/02 - Requirements - Student #2.docx
+++ b/reports/Student #2/02 - Requirements - Student #2.docx
@@ -380,14 +380,12 @@
                   </w:rPr>
                   <w:t xml:space="preserve"> </w:t>
                 </w:r>
-                <w:proofErr w:type="spellStart"/>
                 <w:r>
                   <w:rPr>
                     <w:rFonts w:asciiTheme="majorHAnsi" w:hAnsiTheme="majorHAnsi" w:cstheme="majorHAnsi"/>
                   </w:rPr>
                   <w:t>pabolimor</w:t>
                 </w:r>
-                <w:proofErr w:type="spellEnd"/>
                 <w:r>
                   <w:rPr>
                     <w:rFonts w:asciiTheme="majorHAnsi" w:hAnsiTheme="majorHAnsi" w:cstheme="majorHAnsi"/>
@@ -514,35 +512,7 @@
                   <w:rPr>
                     <w:rFonts w:asciiTheme="majorHAnsi" w:hAnsiTheme="majorHAnsi" w:cstheme="majorHAnsi"/>
                   </w:rPr>
-                  <w:t xml:space="preserve">Manager, </w:t>
-                </w:r>
-                <w:proofErr w:type="spellStart"/>
-                <w:r>
-                  <w:rPr>
-                    <w:rFonts w:asciiTheme="majorHAnsi" w:hAnsiTheme="majorHAnsi" w:cstheme="majorHAnsi"/>
-                  </w:rPr>
-                  <w:t>Analista</w:t>
-                </w:r>
-                <w:proofErr w:type="spellEnd"/>
-                <w:r>
-                  <w:rPr>
-                    <w:rFonts w:asciiTheme="majorHAnsi" w:hAnsiTheme="majorHAnsi" w:cstheme="majorHAnsi"/>
-                  </w:rPr>
-                  <w:t xml:space="preserve">, </w:t>
-                </w:r>
-                <w:proofErr w:type="spellStart"/>
-                <w:r>
-                  <w:rPr>
-                    <w:rFonts w:asciiTheme="majorHAnsi" w:hAnsiTheme="majorHAnsi" w:cstheme="majorHAnsi"/>
-                  </w:rPr>
-                  <w:t>Desarrollador</w:t>
-                </w:r>
-                <w:proofErr w:type="spellEnd"/>
-                <w:r>
-                  <w:rPr>
-                    <w:rFonts w:asciiTheme="majorHAnsi" w:hAnsiTheme="majorHAnsi" w:cstheme="majorHAnsi"/>
-                  </w:rPr>
-                  <w:t>, Tester</w:t>
+                  <w:t>Manager, Analista, Desarrollador, Tester</w:t>
                 </w:r>
                 <w:r>
                   <w:rPr>
@@ -4608,7 +4578,13 @@
         </w:sdtPr>
         <w:sdtContent>
           <w:r>
-            <w:t xml:space="preserve">    </w:t>
+            <w:t xml:space="preserve"> </w:t>
+          </w:r>
+          <w:r>
+            <w:t>X</w:t>
+          </w:r>
+          <w:r>
+            <w:t xml:space="preserve">  </w:t>
           </w:r>
         </w:sdtContent>
       </w:sdt>
@@ -4645,7 +4621,13 @@
         </w:sdtPr>
         <w:sdtContent>
           <w:r>
-            <w:t xml:space="preserve">    </w:t>
+            <w:t xml:space="preserve"> </w:t>
+          </w:r>
+          <w:r>
+            <w:t>X</w:t>
+          </w:r>
+          <w:r>
+            <w:t xml:space="preserve">  </w:t>
           </w:r>
         </w:sdtContent>
       </w:sdt>
@@ -9562,6 +9544,7 @@
     <w:rsid w:val="002B01EF"/>
     <w:rsid w:val="002C5B10"/>
     <w:rsid w:val="00362E40"/>
+    <w:rsid w:val="003669DC"/>
     <w:rsid w:val="003936CA"/>
     <w:rsid w:val="004209F9"/>
     <w:rsid w:val="004802A8"/>
@@ -9571,6 +9554,7 @@
     <w:rsid w:val="004E7EDE"/>
     <w:rsid w:val="0054309A"/>
     <w:rsid w:val="005650B2"/>
+    <w:rsid w:val="006123EA"/>
     <w:rsid w:val="00635F6F"/>
     <w:rsid w:val="00791580"/>
     <w:rsid w:val="00794714"/>

</xml_diff>